<commit_message>
chnges before moving to dropwizard
</commit_message>
<xml_diff>
--- a/AccountsModule/tweeter.docx
+++ b/AccountsModule/tweeter.docx
@@ -17,8 +17,6 @@
         </w:rPr>
         <w:t>ee</w:t>
       </w:r>
-      <w:bookmarkStart w:id="0" w:name="_GoBack"/>
-      <w:bookmarkEnd w:id="0"/>
       <w:r>
         <w:rPr>
           <w:sz w:val="36"/>
@@ -509,6 +507,36 @@
       </w:r>
     </w:p>
     <w:p/>
+    <w:p>
+      <w:r>
+        <w:t>Amazon Dynamo DB tables:</w:t>
+      </w:r>
+    </w:p>
+    <w:p>
+      <w:r>
+        <w:t xml:space="preserve">Table </w:t>
+      </w:r>
+      <w:proofErr w:type="spellStart"/>
+      <w:proofErr w:type="gramStart"/>
+      <w:r>
+        <w:t>Name:useraccountinfo</w:t>
+      </w:r>
+      <w:proofErr w:type="spellEnd"/>
+      <w:proofErr w:type="gramEnd"/>
+    </w:p>
+    <w:p>
+      <w:bookmarkStart w:id="0" w:name="_GoBack"/>
+      <w:bookmarkEnd w:id="0"/>
+      <w:proofErr w:type="spellStart"/>
+      <w:r>
+        <w:t>Primarykey</w:t>
+      </w:r>
+      <w:proofErr w:type="spellEnd"/>
+      <w:r>
+        <w:t>: email</w:t>
+      </w:r>
+    </w:p>
+    <w:p/>
     <w:p/>
     <w:p>
       <w:r>
@@ -528,6 +556,7 @@
           <w:sz w:val="28"/>
           <w:szCs w:val="28"/>
         </w:rPr>
+        <w:lastRenderedPageBreak/>
         <w:t xml:space="preserve"> </w:t>
       </w:r>
     </w:p>

</xml_diff>